<commit_message>
Updates to reference sheet
</commit_message>
<xml_diff>
--- a/Reference Sheet.docx
+++ b/Reference Sheet.docx
@@ -28,16 +28,153 @@
         <w:t>EF manages the DB and creates migration files. This will not be needed to complete the activity.</w:t>
       </w:r>
     </w:p>
+    <w:p>
+      <w:r>
+        <w:t>The following EF methods will can be useful in completing this activity.</w:t>
+      </w:r>
+    </w:p>
+    <w:p>
+      <w:pPr>
+        <w:pStyle w:val="NoSpacing"/>
+        <w:rPr>
+          <w:i/>
+        </w:rPr>
+      </w:pPr>
+      <w:r>
+        <w:rPr>
+          <w:i/>
+        </w:rPr>
+        <w:t>&lt;Set&gt;.</w:t>
+      </w:r>
+      <w:hyperlink r:id="rId6" w:anchor="Microsoft_EntityFrameworkCore_DbSet_1_Add__0_" w:history="1">
+        <w:r>
+          <w:rPr>
+            <w:rStyle w:val="Hyperlink"/>
+          </w:rPr>
+          <w:t>Add</w:t>
+        </w:r>
+      </w:hyperlink>
+      <w:r>
+        <w:rPr>
+          <w:i/>
+        </w:rPr>
+        <w:t>(</w:t>
+      </w:r>
+      <w:r>
+        <w:rPr>
+          <w:i/>
+        </w:rPr>
+        <w:t xml:space="preserve"> </w:t>
+      </w:r>
+      <w:r>
+        <w:rPr>
+          <w:i/>
+        </w:rPr>
+        <w:t>&lt;object&gt;</w:t>
+      </w:r>
+      <w:r>
+        <w:rPr>
+          <w:i/>
+        </w:rPr>
+        <w:t xml:space="preserve"> </w:t>
+      </w:r>
+      <w:r>
+        <w:rPr>
+          <w:i/>
+        </w:rPr>
+        <w:t>)</w:t>
+      </w:r>
+    </w:p>
+    <w:p>
+      <w:r>
+        <w:tab/>
+        <w:t>Adds the object to the target table.</w:t>
+      </w:r>
+    </w:p>
+    <w:p/>
+    <w:p>
+      <w:pPr>
+        <w:pStyle w:val="NoSpacing"/>
+        <w:rPr>
+          <w:i/>
+        </w:rPr>
+      </w:pPr>
+      <w:r>
+        <w:rPr>
+          <w:i/>
+        </w:rPr>
+        <w:t>&lt;Set&gt;.</w:t>
+      </w:r>
+      <w:hyperlink r:id="rId7" w:anchor="Microsoft_EntityFrameworkCore_DbSet_1_Update__0_" w:history="1">
+        <w:r>
+          <w:rPr>
+            <w:rStyle w:val="Hyperlink"/>
+          </w:rPr>
+          <w:t>Update</w:t>
+        </w:r>
+      </w:hyperlink>
+      <w:r>
+        <w:rPr>
+          <w:i/>
+        </w:rPr>
+        <w:t>(</w:t>
+      </w:r>
+      <w:r>
+        <w:rPr>
+          <w:i/>
+        </w:rPr>
+        <w:t xml:space="preserve"> </w:t>
+      </w:r>
+      <w:r>
+        <w:rPr>
+          <w:i/>
+        </w:rPr>
+        <w:t>&lt;object&gt;</w:t>
+      </w:r>
+      <w:r>
+        <w:rPr>
+          <w:i/>
+        </w:rPr>
+        <w:t xml:space="preserve"> </w:t>
+      </w:r>
+      <w:r>
+        <w:rPr>
+          <w:i/>
+        </w:rPr>
+        <w:t>)</w:t>
+      </w:r>
+    </w:p>
+    <w:p>
+      <w:r>
+        <w:tab/>
+        <w:t>Updates the object within the target table.</w:t>
+      </w:r>
+    </w:p>
+    <w:p>
+      <w:pPr>
+        <w:ind w:left="720"/>
+      </w:pPr>
+      <w:r>
+        <w:t xml:space="preserve">The object will need its [Key] value filled for the look up of the data to be updated. i.e. To update a player make sure the </w:t>
+      </w:r>
+      <w:proofErr w:type="spellStart"/>
+      <w:proofErr w:type="gramStart"/>
+      <w:r>
+        <w:t>player.Id</w:t>
+      </w:r>
+      <w:proofErr w:type="spellEnd"/>
+      <w:proofErr w:type="gramEnd"/>
+      <w:r>
+        <w:t xml:space="preserve"> value is a value within the database.</w:t>
+      </w:r>
+    </w:p>
     <w:p/>
     <w:p>
       <w:pPr>
         <w:pStyle w:val="Heading1"/>
       </w:pPr>
       <w:r>
-        <w:t xml:space="preserve">LINQ - </w:t>
-      </w:r>
-      <w:r>
-        <w:t>.NET Language-Integrated Query</w:t>
+        <w:t>LINQ - .NET Language-Integrated Query</w:t>
       </w:r>
     </w:p>
     <w:p>
@@ -54,7 +191,7 @@
       <w:r>
         <w:t xml:space="preserve">Information: </w:t>
       </w:r>
-      <w:hyperlink r:id="rId6" w:history="1">
+      <w:hyperlink r:id="rId8" w:history="1">
         <w:r>
           <w:rPr>
             <w:rStyle w:val="Hyperlink"/>
@@ -67,7 +204,7 @@
       <w:r>
         <w:t xml:space="preserve">Reference: </w:t>
       </w:r>
-      <w:hyperlink r:id="rId7" w:history="1">
+      <w:hyperlink r:id="rId9" w:history="1">
         <w:r>
           <w:rPr>
             <w:rStyle w:val="Hyperlink"/>
@@ -84,125 +221,429 @@
         <w:t>Below is a list of provided function that will be helpful in completing the Ping Pong activity.</w:t>
       </w:r>
     </w:p>
+    <w:p/>
     <w:p>
       <w:pPr>
-        <w:pStyle w:val="Heading4"/>
+        <w:pStyle w:val="NoSpacing"/>
+        <w:rPr>
+          <w:i/>
+        </w:rPr>
       </w:pPr>
       <w:r>
-        <w:t>&lt;Set</w:t>
-      </w:r>
-      <w:r>
-        <w:t>&gt;.Add(&lt;object&gt;)</w:t>
+        <w:rPr>
+          <w:i/>
+        </w:rPr>
+        <w:t>&lt;Set&gt;.</w:t>
+      </w:r>
+      <w:proofErr w:type="spellStart"/>
+      <w:r>
+        <w:rPr>
+          <w:i/>
+        </w:rPr>
+        <w:fldChar w:fldCharType="begin"/>
+      </w:r>
+      <w:r>
+        <w:rPr>
+          <w:i/>
+        </w:rPr>
+        <w:instrText xml:space="preserve"> HYPERLINK "https://msdn.microsoft.com/en-us/library/bb340482(v=vs.90).aspx" </w:instrText>
+      </w:r>
+      <w:r>
+        <w:rPr>
+          <w:i/>
+        </w:rPr>
+      </w:r>
+      <w:r>
+        <w:rPr>
+          <w:i/>
+        </w:rPr>
+        <w:fldChar w:fldCharType="separate"/>
+      </w:r>
+      <w:r>
+        <w:rPr>
+          <w:rStyle w:val="Hyperlink"/>
+          <w:i/>
+        </w:rPr>
+        <w:t>FirstOrDefault</w:t>
+      </w:r>
+      <w:proofErr w:type="spellEnd"/>
+      <w:r>
+        <w:rPr>
+          <w:i/>
+        </w:rPr>
+        <w:fldChar w:fldCharType="end"/>
+      </w:r>
+      <w:r>
+        <w:rPr>
+          <w:i/>
+        </w:rPr>
+        <w:t xml:space="preserve">( </w:t>
+      </w:r>
+      <w:r>
+        <w:rPr>
+          <w:i/>
+        </w:rPr>
+        <w:t xml:space="preserve">set =&gt; </w:t>
+      </w:r>
+      <w:proofErr w:type="gramStart"/>
+      <w:r>
+        <w:rPr>
+          <w:i/>
+        </w:rPr>
+        <w:t>set</w:t>
+      </w:r>
+      <w:r>
+        <w:rPr>
+          <w:i/>
+        </w:rPr>
+        <w:t>.</w:t>
+      </w:r>
+      <w:r>
+        <w:rPr>
+          <w:i/>
+        </w:rPr>
+        <w:t>&lt;</w:t>
+      </w:r>
+      <w:proofErr w:type="gramEnd"/>
+      <w:r>
+        <w:rPr>
+          <w:i/>
+        </w:rPr>
+        <w:t>element</w:t>
+      </w:r>
+      <w:r>
+        <w:rPr>
+          <w:i/>
+        </w:rPr>
+        <w:t>&gt;</w:t>
+      </w:r>
+      <w:r>
+        <w:rPr>
+          <w:i/>
+        </w:rPr>
+        <w:t xml:space="preserve"> = &lt;value&gt; )</w:t>
+      </w:r>
+    </w:p>
+    <w:p>
+      <w:pPr>
+        <w:ind w:left="720"/>
+      </w:pPr>
+      <w:r>
+        <w:t>Returns the First (or default, usually null) object found where that object’s element equals the inputted &lt;value&gt;.</w:t>
       </w:r>
     </w:p>
     <w:p>
       <w:r>
         <w:tab/>
-        <w:t>Adds the object to the target table.</w:t>
+      </w:r>
+    </w:p>
+    <w:p>
+      <w:pPr>
+        <w:pStyle w:val="NoSpacing"/>
+        <w:rPr>
+          <w:i/>
+        </w:rPr>
+      </w:pPr>
+      <w:r>
+        <w:rPr>
+          <w:i/>
+        </w:rPr>
+        <w:t>&lt;</w:t>
+      </w:r>
+      <w:r>
+        <w:rPr>
+          <w:i/>
+        </w:rPr>
+        <w:t>Set&gt;.</w:t>
+      </w:r>
+      <w:proofErr w:type="spellStart"/>
+      <w:r>
+        <w:rPr>
+          <w:i/>
+        </w:rPr>
+        <w:fldChar w:fldCharType="begin"/>
+      </w:r>
+      <w:r>
+        <w:rPr>
+          <w:i/>
+        </w:rPr>
+        <w:instrText xml:space="preserve"> HYPERLINK "https://msdn.microsoft.com/en-us/library/bb534966(v=vs.110).aspx" </w:instrText>
+      </w:r>
+      <w:r>
+        <w:rPr>
+          <w:i/>
+        </w:rPr>
+      </w:r>
+      <w:r>
+        <w:rPr>
+          <w:i/>
+        </w:rPr>
+        <w:fldChar w:fldCharType="separate"/>
+      </w:r>
+      <w:r>
+        <w:rPr>
+          <w:rStyle w:val="Hyperlink"/>
+          <w:i/>
+        </w:rPr>
+        <w:t>OrderBy</w:t>
+      </w:r>
+      <w:proofErr w:type="spellEnd"/>
+      <w:r>
+        <w:rPr>
+          <w:i/>
+        </w:rPr>
+        <w:fldChar w:fldCharType="end"/>
+      </w:r>
+      <w:r>
+        <w:rPr>
+          <w:i/>
+        </w:rPr>
+        <w:t>(</w:t>
+      </w:r>
+      <w:r>
+        <w:rPr>
+          <w:i/>
+        </w:rPr>
+        <w:t xml:space="preserve"> set =&gt; </w:t>
+      </w:r>
+      <w:proofErr w:type="gramStart"/>
+      <w:r>
+        <w:rPr>
+          <w:i/>
+        </w:rPr>
+        <w:t>set</w:t>
+      </w:r>
+      <w:r>
+        <w:rPr>
+          <w:i/>
+        </w:rPr>
+        <w:t>.</w:t>
+      </w:r>
+      <w:r>
+        <w:rPr>
+          <w:i/>
+        </w:rPr>
+        <w:t>&lt;</w:t>
+      </w:r>
+      <w:proofErr w:type="gramEnd"/>
+      <w:r>
+        <w:rPr>
+          <w:i/>
+        </w:rPr>
+        <w:t>element</w:t>
+      </w:r>
+      <w:r>
+        <w:rPr>
+          <w:i/>
+        </w:rPr>
+        <w:t xml:space="preserve">&gt; </w:t>
+      </w:r>
+      <w:r>
+        <w:rPr>
+          <w:i/>
+        </w:rPr>
+        <w:t>)</w:t>
+      </w:r>
+      <w:r>
+        <w:rPr>
+          <w:i/>
+        </w:rPr>
+        <w:t xml:space="preserve"> </w:t>
+      </w:r>
+    </w:p>
+    <w:p>
+      <w:r>
+        <w:tab/>
+        <w:t>Returns the set sorted by the element specified in acceding order.</w:t>
+      </w:r>
+      <w:r>
+        <w:t xml:space="preserve"> (A -&gt; Z, 0 -&gt; 10)</w:t>
       </w:r>
     </w:p>
     <w:p/>
     <w:p>
       <w:pPr>
-        <w:pStyle w:val="Heading4"/>
+        <w:pStyle w:val="NoSpacing"/>
+        <w:rPr>
+          <w:i/>
+        </w:rPr>
       </w:pPr>
       <w:r>
-        <w:t>&lt;</w:t>
-      </w:r>
-      <w:r>
-        <w:t>Set&gt;.Update(&lt;object&gt;)</w:t>
+        <w:rPr>
+          <w:i/>
+        </w:rPr>
+        <w:t>&lt;Set&gt;.</w:t>
+      </w:r>
+      <w:proofErr w:type="spellStart"/>
+      <w:r>
+        <w:rPr>
+          <w:i/>
+        </w:rPr>
+        <w:fldChar w:fldCharType="begin"/>
+      </w:r>
+      <w:r>
+        <w:rPr>
+          <w:i/>
+        </w:rPr>
+        <w:instrText xml:space="preserve"> HYPERLINK "https://msdn.microsoft.com/en-us/library/bb534855(v=vs.110).aspx" </w:instrText>
+      </w:r>
+      <w:r>
+        <w:rPr>
+          <w:i/>
+        </w:rPr>
+      </w:r>
+      <w:r>
+        <w:rPr>
+          <w:i/>
+        </w:rPr>
+        <w:fldChar w:fldCharType="separate"/>
+      </w:r>
+      <w:r>
+        <w:rPr>
+          <w:rStyle w:val="Hyperlink"/>
+        </w:rPr>
+        <w:t>Orde</w:t>
+      </w:r>
+      <w:r>
+        <w:rPr>
+          <w:rStyle w:val="Hyperlink"/>
+        </w:rPr>
+        <w:t>r</w:t>
+      </w:r>
+      <w:r>
+        <w:rPr>
+          <w:rStyle w:val="Hyperlink"/>
+        </w:rPr>
+        <w:t>By</w:t>
+      </w:r>
+      <w:r>
+        <w:rPr>
+          <w:rStyle w:val="Hyperlink"/>
+        </w:rPr>
+        <w:t>Desce</w:t>
+      </w:r>
+      <w:r>
+        <w:rPr>
+          <w:rStyle w:val="Hyperlink"/>
+        </w:rPr>
+        <w:t>n</w:t>
+      </w:r>
+      <w:r>
+        <w:rPr>
+          <w:rStyle w:val="Hyperlink"/>
+        </w:rPr>
+        <w:t>ding</w:t>
+      </w:r>
+      <w:proofErr w:type="spellEnd"/>
+      <w:r>
+        <w:rPr>
+          <w:i/>
+        </w:rPr>
+        <w:fldChar w:fldCharType="end"/>
+      </w:r>
+      <w:r>
+        <w:rPr>
+          <w:i/>
+        </w:rPr>
+        <w:t xml:space="preserve">( set =&gt; </w:t>
+      </w:r>
+      <w:proofErr w:type="gramStart"/>
+      <w:r>
+        <w:rPr>
+          <w:i/>
+        </w:rPr>
+        <w:t>set.&lt;</w:t>
+      </w:r>
+      <w:proofErr w:type="gramEnd"/>
+      <w:r>
+        <w:rPr>
+          <w:i/>
+        </w:rPr>
+        <w:t xml:space="preserve">element&gt; ) </w:t>
       </w:r>
     </w:p>
     <w:p>
       <w:r>
         <w:tab/>
-        <w:t>Updates the object within the target table.</w:t>
+        <w:t xml:space="preserve">Returns the set sorted by the element specified in </w:t>
+      </w:r>
+      <w:r>
+        <w:t>descending</w:t>
+      </w:r>
+      <w:r>
+        <w:t xml:space="preserve"> order.</w:t>
+      </w:r>
+      <w:r>
+        <w:t xml:space="preserve"> (Z –&gt; A, 10 –&gt; 0) </w:t>
+      </w:r>
+    </w:p>
+    <w:p/>
+    <w:p>
+      <w:pPr>
+        <w:pStyle w:val="NoSpacing"/>
+        <w:rPr>
+          <w:i/>
+        </w:rPr>
+      </w:pPr>
+      <w:r>
+        <w:rPr>
+          <w:i/>
+        </w:rPr>
+        <w:t>&lt;Set&gt;.</w:t>
+      </w:r>
+      <w:r>
+        <w:t>take</w:t>
+      </w:r>
+      <w:r>
+        <w:rPr>
+          <w:i/>
+        </w:rPr>
+        <w:t xml:space="preserve">( </w:t>
+      </w:r>
+      <w:r>
+        <w:rPr>
+          <w:i/>
+        </w:rPr>
+        <w:t>int</w:t>
+      </w:r>
+      <w:bookmarkStart w:id="0" w:name="_GoBack"/>
+      <w:bookmarkEnd w:id="0"/>
+      <w:r>
+        <w:rPr>
+          <w:i/>
+        </w:rPr>
+        <w:t xml:space="preserve"> ) </w:t>
       </w:r>
     </w:p>
     <w:p>
       <w:r>
         <w:tab/>
-        <w:t xml:space="preserve">The object will need its [Key] value filled for the look up of the data to be updated. i.e. To update a player make sure the </w:t>
+        <w:t xml:space="preserve">Returns the set sorted by the element specified in descending order. (Z –&gt; A, 10 –&gt; 0) </w:t>
+      </w:r>
+    </w:p>
+    <w:p/>
+    <w:p/>
+    <w:p/>
+    <w:p>
+      <w:r>
+        <w:t xml:space="preserve">Note: Within the </w:t>
+      </w:r>
+      <w:proofErr w:type="gramStart"/>
+      <w:r>
+        <w:t>( set</w:t>
+      </w:r>
+      <w:proofErr w:type="gramEnd"/>
+      <w:r>
+        <w:t xml:space="preserve"> =&gt; </w:t>
       </w:r>
       <w:proofErr w:type="spellStart"/>
-      <w:proofErr w:type="gramStart"/>
-      <w:r>
-        <w:t>player.Id</w:t>
+      <w:r>
+        <w:t>set.element</w:t>
       </w:r>
       <w:proofErr w:type="spellEnd"/>
-      <w:proofErr w:type="gramEnd"/>
-      <w:r>
-        <w:t xml:space="preserve"> value is a value within the database.</w:t>
-      </w:r>
-    </w:p>
-    <w:p/>
-    <w:p>
-      <w:pPr>
-        <w:pStyle w:val="Heading4"/>
-      </w:pPr>
-      <w:r>
-        <w:t>&lt;</w:t>
-      </w:r>
-      <w:r>
-        <w:t>Set&gt;.</w:t>
-      </w:r>
-      <w:proofErr w:type="spellStart"/>
-      <w:r>
-        <w:t>FirstOrDefault</w:t>
-      </w:r>
-      <w:proofErr w:type="spellEnd"/>
-      <w:r>
-        <w:t xml:space="preserve">(table =&gt; </w:t>
-      </w:r>
-      <w:proofErr w:type="gramStart"/>
-      <w:r>
-        <w:t>table.element</w:t>
-      </w:r>
-      <w:proofErr w:type="gramEnd"/>
-      <w:r>
-        <w:t xml:space="preserve"> = &lt;value&gt;)</w:t>
-      </w:r>
-    </w:p>
-    <w:p>
-      <w:r>
-        <w:tab/>
-        <w:t>Returns the First (or default, usually null) object found where that object’s element equals the inputted &lt;value&gt;.</w:t>
-      </w:r>
-    </w:p>
-    <w:p>
-      <w:r>
-        <w:tab/>
-      </w:r>
-    </w:p>
-    <w:p>
-      <w:pPr>
-        <w:pStyle w:val="Heading4"/>
-      </w:pPr>
-      <w:r>
-        <w:t>&lt;</w:t>
-      </w:r>
-      <w:r>
-        <w:t>Set&gt;.</w:t>
-      </w:r>
-      <w:proofErr w:type="spellStart"/>
-      <w:r>
-        <w:t>OrderBy</w:t>
-      </w:r>
-      <w:proofErr w:type="spellEnd"/>
-      <w:r>
-        <w:t>(table =&gt;</w:t>
-      </w:r>
-      <w:proofErr w:type="gramStart"/>
-      <w:r>
-        <w:t>table.element</w:t>
-      </w:r>
-      <w:proofErr w:type="gramEnd"/>
-      <w:r>
-        <w:t>)</w:t>
-      </w:r>
-    </w:p>
-    <w:p/>
-    <w:p>
+      <w:r>
+        <w:t xml:space="preserve"> ) the “set” is just a temporary name for the data set you are accessing.</w:t>
+      </w:r>
       <w:r>
         <w:tab/>
       </w:r>
@@ -257,7 +698,7 @@
       <w:pPr>
         <w:ind w:firstLine="720"/>
       </w:pPr>
-      <w:hyperlink r:id="rId8" w:history="1">
+      <w:hyperlink r:id="rId10" w:history="1">
         <w:r>
           <w:rPr>
             <w:rStyle w:val="Hyperlink"/>
@@ -268,11 +709,9 @@
       <w:r>
         <w:t xml:space="preserve"> </w:t>
       </w:r>
-      <w:bookmarkStart w:id="0" w:name="_GoBack"/>
-      <w:bookmarkEnd w:id="0"/>
     </w:p>
     <w:sectPr>
-      <w:headerReference w:type="default" r:id="rId9"/>
+      <w:headerReference w:type="default" r:id="rId11"/>
       <w:pgSz w:w="12240" w:h="15840"/>
       <w:pgMar w:top="1440" w:right="1440" w:bottom="1440" w:left="1440" w:header="720" w:footer="720" w:gutter="0"/>
       <w:cols w:space="720"/>
@@ -989,6 +1428,27 @@
       <w:color w:val="2F5496" w:themeColor="accent1" w:themeShade="BF"/>
     </w:rPr>
   </w:style>
+  <w:style w:type="paragraph" w:styleId="NoSpacing">
+    <w:name w:val="No Spacing"/>
+    <w:uiPriority w:val="1"/>
+    <w:qFormat/>
+    <w:rsid w:val="00252265"/>
+    <w:pPr>
+      <w:spacing w:after="0" w:line="240" w:lineRule="auto"/>
+    </w:pPr>
+  </w:style>
+  <w:style w:type="character" w:styleId="FollowedHyperlink">
+    <w:name w:val="FollowedHyperlink"/>
+    <w:basedOn w:val="DefaultParagraphFont"/>
+    <w:uiPriority w:val="99"/>
+    <w:semiHidden/>
+    <w:unhideWhenUsed/>
+    <w:rsid w:val="007360D2"/>
+    <w:rPr>
+      <w:color w:val="954F72" w:themeColor="followedHyperlink"/>
+      <w:u w:val="single"/>
+    </w:rPr>
+  </w:style>
 </w:styles>
 </file>
 

</xml_diff>